<commit_message>
Added reference of steps by confluent in references section
</commit_message>
<xml_diff>
--- a/STEPS_TO_SETUP_KAFKA_CLUSTER.docx
+++ b/STEPS_TO_SETUP_KAFKA_CLUSTER.docx
@@ -1266,6 +1266,70 @@
     <w:p>
       <w:pPr>
         <w:pStyle w:val="ListParagraph"/>
+        <w:spacing w:after="0"/>
+      </w:pPr>
+      <w:r>
+        <w:rPr>
+          <w:b/>
+          <w:i/>
+        </w:rPr>
+        <w:t xml:space="preserve">In case you don’t find </w:t>
+      </w:r>
+      <w:proofErr w:type="spellStart"/>
+      <w:r>
+        <w:rPr>
+          <w:b/>
+          <w:i/>
+        </w:rPr>
+        <w:t>zoo.cfg</w:t>
+      </w:r>
+      <w:proofErr w:type="spellEnd"/>
+      <w:r>
+        <w:rPr>
+          <w:b/>
+          <w:i/>
+        </w:rPr>
+        <w:t xml:space="preserve"> but </w:t>
+      </w:r>
+      <w:proofErr w:type="spellStart"/>
+      <w:r>
+        <w:rPr>
+          <w:b/>
+          <w:i/>
+        </w:rPr>
+        <w:t>zoo_sample.cfg</w:t>
+      </w:r>
+      <w:proofErr w:type="spellEnd"/>
+      <w:r>
+        <w:rPr>
+          <w:b/>
+          <w:i/>
+        </w:rPr>
+        <w:t xml:space="preserve">, rename the same to </w:t>
+      </w:r>
+      <w:proofErr w:type="spellStart"/>
+      <w:r>
+        <w:rPr>
+          <w:b/>
+          <w:i/>
+        </w:rPr>
+        <w:t>zoo.cfg</w:t>
+      </w:r>
+      <w:proofErr w:type="spellEnd"/>
+      <w:r>
+        <w:t xml:space="preserve">. </w:t>
+      </w:r>
+    </w:p>
+    <w:p>
+      <w:pPr>
+        <w:pStyle w:val="ListParagraph"/>
+        <w:spacing w:after="0"/>
+        <w:ind w:left="1440"/>
+      </w:pPr>
+    </w:p>
+    <w:p>
+      <w:pPr>
+        <w:pStyle w:val="ListParagraph"/>
         <w:numPr>
           <w:ilvl w:val="0"/>
           <w:numId w:val="2"/>
@@ -1722,6 +1786,7 @@
         <w:ind w:left="1440"/>
       </w:pPr>
       <w:r>
+        <w:lastRenderedPageBreak/>
         <w:t>host.name=1X.13X.1X1.19X</w:t>
       </w:r>
     </w:p>
@@ -2251,7 +2316,6 @@
         <w:spacing w:after="0"/>
       </w:pPr>
       <w:r>
-        <w:lastRenderedPageBreak/>
         <w:t>References:</w:t>
       </w:r>
     </w:p>
@@ -2299,6 +2363,21 @@
           <w:t>http://armourbear.blogspot.in/2015/03/setting-up-multinode-kafka-cluster.html</w:t>
         </w:r>
       </w:hyperlink>
+    </w:p>
+    <w:p>
+      <w:pPr>
+        <w:pStyle w:val="ListParagraph"/>
+        <w:spacing w:after="0"/>
+        <w:rPr>
+          <w:rStyle w:val="Hyperlink"/>
+        </w:rPr>
+      </w:pPr>
+      <w:r>
+        <w:rPr>
+          <w:rStyle w:val="Hyperlink"/>
+        </w:rPr>
+        <w:t>https://www.youtube.com/watch?v=ipbBfBw-STk</w:t>
+      </w:r>
       <w:bookmarkStart w:id="0" w:name="_GoBack"/>
       <w:bookmarkEnd w:id="0"/>
     </w:p>

</xml_diff>